<commit_message>
S Cohen edits -- John Snow modifications.
</commit_message>
<xml_diff>
--- a/_water/water_notes.docx
+++ b/_water/water_notes.docx
@@ -9,13 +9,19 @@
           <w:rFonts w:ascii="Times New Roman" w:hAnsi="Times New Roman" w:cs="Times New Roman"/>
         </w:rPr>
       </w:pPr>
+      <w:r>
+        <w:rPr>
+          <w:rFonts w:ascii="Times New Roman" w:hAnsi="Times New Roman" w:cs="Times New Roman"/>
+        </w:rPr>
+        <w:t>Lea</w:t>
+      </w:r>
       <w:bookmarkStart w:id="0" w:name="_GoBack"/>
       <w:bookmarkEnd w:id="0"/>
       <w:r>
         <w:rPr>
           <w:rFonts w:ascii="Times New Roman" w:hAnsi="Times New Roman" w:cs="Times New Roman"/>
         </w:rPr>
-        <w:t>Learning Objectives:</w:t>
+        <w:t>rning Objectives:</w:t>
       </w:r>
     </w:p>
     <w:p>
@@ -170,6 +176,25 @@
       <w:pPr>
         <w:pStyle w:val="ListParagraph"/>
         <w:numPr>
+          <w:ilvl w:val="1"/>
+          <w:numId w:val="13"/>
+        </w:numPr>
+        <w:spacing w:line="276" w:lineRule="auto"/>
+        <w:rPr>
+          <w:rFonts w:ascii="Times New Roman" w:hAnsi="Times New Roman" w:cs="Times New Roman"/>
+        </w:rPr>
+      </w:pPr>
+      <w:r>
+        <w:rPr>
+          <w:rFonts w:ascii="Times New Roman" w:hAnsi="Times New Roman" w:cs="Times New Roman"/>
+        </w:rPr>
+        <w:t xml:space="preserve">Exaggerate chaos? </w:t>
+      </w:r>
+    </w:p>
+    <w:p>
+      <w:pPr>
+        <w:pStyle w:val="ListParagraph"/>
+        <w:numPr>
           <w:ilvl w:val="0"/>
           <w:numId w:val="13"/>
         </w:numPr>
@@ -187,20 +212,6 @@
       <w:r>
         <w:rPr>
           <w:rFonts w:ascii="Times New Roman" w:hAnsi="Times New Roman" w:cs="Times New Roman"/>
-          <w:strike/>
-        </w:rPr>
-        <w:t>Flint data</w:t>
-      </w:r>
-      <w:r>
-        <w:rPr>
-          <w:rFonts w:ascii="Times New Roman" w:hAnsi="Times New Roman" w:cs="Times New Roman"/>
-        </w:rPr>
-        <w:t xml:space="preserve"> --- </w:t>
-      </w:r>
-      <w:r>
-        <w:rPr>
-          <w:rFonts w:ascii="Times New Roman" w:hAnsi="Times New Roman" w:cs="Times New Roman"/>
-          <w:color w:val="FF0000"/>
         </w:rPr>
         <w:t>John Snow story</w:t>
       </w:r>
@@ -226,15 +237,20 @@
       <w:r>
         <w:rPr>
           <w:rFonts w:ascii="Times New Roman" w:hAnsi="Times New Roman" w:cs="Times New Roman"/>
-          <w:strike/>
-        </w:rPr>
-        <w:t>Flint Water</w:t>
-      </w:r>
-      <w:r>
-        <w:rPr>
-          <w:rFonts w:ascii="Times New Roman" w:hAnsi="Times New Roman" w:cs="Times New Roman"/>
-        </w:rPr>
-        <w:t xml:space="preserve"> data and something's not feeling right. </w:t>
+        </w:rPr>
+        <w:t>rep</w:t>
+      </w:r>
+      <w:r>
+        <w:rPr>
+          <w:rFonts w:ascii="Times New Roman" w:hAnsi="Times New Roman" w:cs="Times New Roman"/>
+        </w:rPr>
+        <w:t xml:space="preserve">roduce this John Snow </w:t>
+      </w:r>
+      <w:r>
+        <w:rPr>
+          <w:rFonts w:ascii="Times New Roman" w:hAnsi="Times New Roman" w:cs="Times New Roman"/>
+        </w:rPr>
+        <w:t xml:space="preserve">data and something's not feeling right. </w:t>
       </w:r>
     </w:p>
     <w:p>
@@ -272,7 +288,44 @@
         <w:rPr>
           <w:rFonts w:ascii="Times New Roman" w:hAnsi="Times New Roman" w:cs="Times New Roman"/>
         </w:rPr>
-        <w:t>DD notices SC new cat litter box (throne-like, DD amazed)</w:t>
+        <w:t xml:space="preserve">DD </w:t>
+      </w:r>
+      <w:r>
+        <w:rPr>
+          <w:rFonts w:ascii="Times New Roman" w:hAnsi="Times New Roman" w:cs="Times New Roman"/>
+        </w:rPr>
+        <w:t>trips over</w:t>
+      </w:r>
+      <w:r>
+        <w:rPr>
+          <w:rFonts w:ascii="Times New Roman" w:hAnsi="Times New Roman" w:cs="Times New Roman"/>
+        </w:rPr>
+        <w:t xml:space="preserve"> SC new cat litter box</w:t>
+      </w:r>
+      <w:r>
+        <w:rPr>
+          <w:rFonts w:ascii="Times New Roman" w:hAnsi="Times New Roman" w:cs="Times New Roman"/>
+        </w:rPr>
+        <w:t>, DD is amazed</w:t>
+      </w:r>
+    </w:p>
+    <w:p>
+      <w:pPr>
+        <w:pStyle w:val="ListParagraph"/>
+        <w:numPr>
+          <w:ilvl w:val="1"/>
+          <w:numId w:val="13"/>
+        </w:numPr>
+        <w:spacing w:line="276" w:lineRule="auto"/>
+        <w:rPr>
+          <w:rFonts w:ascii="Times New Roman" w:hAnsi="Times New Roman" w:cs="Times New Roman"/>
+        </w:rPr>
+      </w:pPr>
+      <w:r>
+        <w:rPr>
+          <w:rFonts w:ascii="Times New Roman" w:hAnsi="Times New Roman" w:cs="Times New Roman"/>
+        </w:rPr>
+        <w:t>SC eagerly shows its off by demonstrating the automatic disposal (pulls lever, bottom just opens up, and everything falls down a shoot)</w:t>
       </w:r>
     </w:p>
     <w:p>
@@ -290,32 +343,8 @@
       <w:r>
         <w:rPr>
           <w:rFonts w:ascii="Times New Roman" w:hAnsi="Times New Roman" w:cs="Times New Roman"/>
-          <w:i/>
-          <w:iCs/>
-        </w:rPr>
-        <w:t>Transition</w:t>
-      </w:r>
-      <w:r>
-        <w:rPr>
-          <w:rFonts w:ascii="Times New Roman" w:hAnsi="Times New Roman" w:cs="Times New Roman"/>
-          <w:i/>
-          <w:iCs/>
-        </w:rPr>
-        <w:t xml:space="preserve"> needed</w:t>
-      </w:r>
-      <w:r>
-        <w:rPr>
-          <w:rFonts w:ascii="Times New Roman" w:hAnsi="Times New Roman" w:cs="Times New Roman"/>
-          <w:i/>
-          <w:iCs/>
-        </w:rPr>
-        <w:t>?</w:t>
-      </w:r>
-      <w:r>
-        <w:rPr>
-          <w:rFonts w:ascii="Times New Roman" w:hAnsi="Times New Roman" w:cs="Times New Roman"/>
-        </w:rPr>
-        <w:t xml:space="preserve"> </w:t>
+        </w:rPr>
+        <w:t>DD + SC hears something in the distance (mice)</w:t>
       </w:r>
     </w:p>
     <w:p>
@@ -334,13 +363,31 @@
         <w:rPr>
           <w:rFonts w:ascii="Times New Roman" w:hAnsi="Times New Roman" w:cs="Times New Roman"/>
         </w:rPr>
-        <w:t xml:space="preserve">Mice approach </w:t>
-      </w:r>
-      <w:r>
-        <w:rPr>
-          <w:rFonts w:ascii="Times New Roman" w:hAnsi="Times New Roman" w:cs="Times New Roman"/>
-        </w:rPr>
-        <w:t>SC telling about the panic the cheese-epidemic is causing among the community</w:t>
+        <w:t>Mice frantically runs to them,</w:t>
+      </w:r>
+      <w:r>
+        <w:rPr>
+          <w:rFonts w:ascii="Times New Roman" w:hAnsi="Times New Roman" w:cs="Times New Roman"/>
+        </w:rPr>
+        <w:t xml:space="preserve"> telling about the panic the </w:t>
+      </w:r>
+      <w:r>
+        <w:rPr>
+          <w:rFonts w:ascii="Times New Roman" w:hAnsi="Times New Roman" w:cs="Times New Roman"/>
+        </w:rPr>
+        <w:t xml:space="preserve">rotten </w:t>
+      </w:r>
+      <w:r>
+        <w:rPr>
+          <w:rFonts w:ascii="Times New Roman" w:hAnsi="Times New Roman" w:cs="Times New Roman"/>
+        </w:rPr>
+        <w:t xml:space="preserve">cheese is causing </w:t>
+      </w:r>
+      <w:r>
+        <w:rPr>
+          <w:rFonts w:ascii="Times New Roman" w:hAnsi="Times New Roman" w:cs="Times New Roman"/>
+        </w:rPr>
+        <w:t>among their community, pleads for help</w:t>
       </w:r>
     </w:p>
     <w:p>
@@ -359,7 +406,19 @@
         <w:rPr>
           <w:rFonts w:ascii="Times New Roman" w:hAnsi="Times New Roman" w:cs="Times New Roman"/>
         </w:rPr>
-        <w:t>SC is too busy, DD offers assistance</w:t>
+        <w:t>SC is too busy</w:t>
+      </w:r>
+      <w:r>
+        <w:rPr>
+          <w:rFonts w:ascii="Times New Roman" w:hAnsi="Times New Roman" w:cs="Times New Roman"/>
+        </w:rPr>
+        <w:t xml:space="preserve"> with the John Snow data</w:t>
+      </w:r>
+      <w:r>
+        <w:rPr>
+          <w:rFonts w:ascii="Times New Roman" w:hAnsi="Times New Roman" w:cs="Times New Roman"/>
+        </w:rPr>
+        <w:t>, DD offers assistance</w:t>
       </w:r>
     </w:p>
     <w:p>
@@ -378,25 +437,43 @@
         <w:rPr>
           <w:rFonts w:ascii="Times New Roman" w:hAnsi="Times New Roman" w:cs="Times New Roman"/>
         </w:rPr>
-        <w:t xml:space="preserve">DD </w:t>
-      </w:r>
-      <w:r>
-        <w:rPr>
-          <w:rFonts w:ascii="Times New Roman" w:hAnsi="Times New Roman" w:cs="Times New Roman"/>
-        </w:rPr>
-        <w:t>need</w:t>
-      </w:r>
-      <w:r>
-        <w:rPr>
-          <w:rFonts w:ascii="Times New Roman" w:hAnsi="Times New Roman" w:cs="Times New Roman"/>
-        </w:rPr>
-        <w:t>s</w:t>
-      </w:r>
-      <w:r>
-        <w:rPr>
-          <w:rFonts w:ascii="Times New Roman" w:hAnsi="Times New Roman" w:cs="Times New Roman"/>
-        </w:rPr>
-        <w:t xml:space="preserve"> to quantify the severity of the problem, </w:t>
+        <w:t>DD</w:t>
+      </w:r>
+      <w:r>
+        <w:rPr>
+          <w:rFonts w:ascii="Times New Roman" w:hAnsi="Times New Roman" w:cs="Times New Roman"/>
+        </w:rPr>
+        <w:t xml:space="preserve"> wanting </w:t>
+      </w:r>
+      <w:r>
+        <w:rPr>
+          <w:rFonts w:ascii="Times New Roman" w:hAnsi="Times New Roman" w:cs="Times New Roman"/>
+        </w:rPr>
+        <w:t>to quantify the severity of the problem</w:t>
+      </w:r>
+      <w:r>
+        <w:rPr>
+          <w:rFonts w:ascii="Times New Roman" w:hAnsi="Times New Roman" w:cs="Times New Roman"/>
+        </w:rPr>
+        <w:t xml:space="preserve"> recalls the John Snow story</w:t>
+      </w:r>
+      <w:r>
+        <w:rPr>
+          <w:rFonts w:ascii="Times New Roman" w:hAnsi="Times New Roman" w:cs="Times New Roman"/>
+        </w:rPr>
+        <w:t>,</w:t>
+      </w:r>
+      <w:r>
+        <w:rPr>
+          <w:rFonts w:ascii="Times New Roman" w:hAnsi="Times New Roman" w:cs="Times New Roman"/>
+        </w:rPr>
+        <w:t xml:space="preserve"> and</w:t>
+      </w:r>
+      <w:r>
+        <w:rPr>
+          <w:rFonts w:ascii="Times New Roman" w:hAnsi="Times New Roman" w:cs="Times New Roman"/>
+        </w:rPr>
+        <w:t xml:space="preserve"> </w:t>
       </w:r>
       <w:r>
         <w:rPr>
@@ -499,6 +576,25 @@
       <w:pPr>
         <w:pStyle w:val="ListParagraph"/>
         <w:numPr>
+          <w:ilvl w:val="0"/>
+          <w:numId w:val="13"/>
+        </w:numPr>
+        <w:spacing w:line="276" w:lineRule="auto"/>
+        <w:rPr>
+          <w:rFonts w:ascii="Times New Roman" w:hAnsi="Times New Roman" w:cs="Times New Roman"/>
+        </w:rPr>
+      </w:pPr>
+      <w:r>
+        <w:rPr>
+          <w:rFonts w:ascii="Times New Roman" w:hAnsi="Times New Roman" w:cs="Times New Roman"/>
+        </w:rPr>
+        <w:t>Mice return, DD starts analysis</w:t>
+      </w:r>
+    </w:p>
+    <w:p>
+      <w:pPr>
+        <w:pStyle w:val="ListParagraph"/>
+        <w:numPr>
           <w:ilvl w:val="1"/>
           <w:numId w:val="13"/>
         </w:numPr>
@@ -512,8 +608,10 @@
       <w:r>
         <w:rPr>
           <w:rFonts w:ascii="Times New Roman" w:hAnsi="Times New Roman" w:cs="Times New Roman"/>
-        </w:rPr>
-        <w:t>Commercial break?</w:t>
+          <w:i/>
+          <w:iCs/>
+        </w:rPr>
+        <w:t>LEARNING EVENT – Frequencies and Proportions</w:t>
       </w:r>
     </w:p>
     <w:p>
@@ -526,13 +624,54 @@
         <w:spacing w:line="276" w:lineRule="auto"/>
         <w:rPr>
           <w:rFonts w:ascii="Times New Roman" w:hAnsi="Times New Roman" w:cs="Times New Roman"/>
-        </w:rPr>
-      </w:pPr>
-      <w:r>
-        <w:rPr>
-          <w:rFonts w:ascii="Times New Roman" w:hAnsi="Times New Roman" w:cs="Times New Roman"/>
-        </w:rPr>
-        <w:t>Mice return, DD starts analysis</w:t>
+          <w:i/>
+          <w:iCs/>
+        </w:rPr>
+      </w:pPr>
+      <w:r>
+        <w:rPr>
+          <w:rFonts w:ascii="Times New Roman" w:hAnsi="Times New Roman" w:cs="Times New Roman"/>
+        </w:rPr>
+        <w:t xml:space="preserve">DD shocked about the high rates, wonders if the same problem is going on in </w:t>
+      </w:r>
+      <w:r>
+        <w:rPr>
+          <w:rFonts w:ascii="Times New Roman" w:hAnsi="Times New Roman" w:cs="Times New Roman"/>
+        </w:rPr>
+        <w:t>her</w:t>
+      </w:r>
+      <w:r>
+        <w:rPr>
+          <w:rFonts w:ascii="Times New Roman" w:hAnsi="Times New Roman" w:cs="Times New Roman"/>
+        </w:rPr>
+        <w:t xml:space="preserve"> house </w:t>
+      </w:r>
+    </w:p>
+    <w:p>
+      <w:pPr>
+        <w:pStyle w:val="ListParagraph"/>
+        <w:numPr>
+          <w:ilvl w:val="1"/>
+          <w:numId w:val="13"/>
+        </w:numPr>
+        <w:spacing w:line="276" w:lineRule="auto"/>
+        <w:rPr>
+          <w:rFonts w:ascii="Times New Roman" w:hAnsi="Times New Roman" w:cs="Times New Roman"/>
+          <w:i/>
+          <w:iCs/>
+        </w:rPr>
+      </w:pPr>
+      <w:r>
+        <w:rPr>
+          <w:rFonts w:ascii="Times New Roman" w:hAnsi="Times New Roman" w:cs="Times New Roman"/>
+        </w:rPr>
+        <w:t>M</w:t>
+      </w:r>
+      <w:r>
+        <w:rPr>
+          <w:rFonts w:ascii="Times New Roman" w:hAnsi="Times New Roman" w:cs="Times New Roman"/>
+        </w:rPr>
+        <w:t>eanwhile SC is in the background emptying his kitty litter throne</w:t>
       </w:r>
     </w:p>
     <w:p>
@@ -552,10 +691,20 @@
       <w:r>
         <w:rPr>
           <w:rFonts w:ascii="Times New Roman" w:hAnsi="Times New Roman" w:cs="Times New Roman"/>
-          <w:i/>
-          <w:iCs/>
-        </w:rPr>
-        <w:t>LEARNING EVENT – Frequencies and Proportions</w:t>
+        </w:rPr>
+        <w:t xml:space="preserve">Asks </w:t>
+      </w:r>
+      <w:r>
+        <w:rPr>
+          <w:rFonts w:ascii="Times New Roman" w:hAnsi="Times New Roman" w:cs="Times New Roman"/>
+        </w:rPr>
+        <w:t xml:space="preserve">consultant </w:t>
+      </w:r>
+      <w:r>
+        <w:rPr>
+          <w:rFonts w:ascii="Times New Roman" w:hAnsi="Times New Roman" w:cs="Times New Roman"/>
+        </w:rPr>
+        <w:t>for help to create a graph of the data for visualizing the problem so that DD can show to the other mice</w:t>
       </w:r>
     </w:p>
     <w:p>
@@ -575,20 +724,18 @@
       <w:r>
         <w:rPr>
           <w:rFonts w:ascii="Times New Roman" w:hAnsi="Times New Roman" w:cs="Times New Roman"/>
-        </w:rPr>
-        <w:t xml:space="preserve">DD shocked about the high rates, wonders if the same problem is going on in </w:t>
-      </w:r>
-      <w:r>
-        <w:rPr>
-          <w:rFonts w:ascii="Times New Roman" w:hAnsi="Times New Roman" w:cs="Times New Roman"/>
-        </w:rPr>
-        <w:t>her</w:t>
-      </w:r>
-      <w:r>
-        <w:rPr>
-          <w:rFonts w:ascii="Times New Roman" w:hAnsi="Times New Roman" w:cs="Times New Roman"/>
-        </w:rPr>
-        <w:t xml:space="preserve"> house (meanwhile SC is in the background emptying his kitty litter throne out the window?)</w:t>
+          <w:i/>
+          <w:iCs/>
+        </w:rPr>
+        <w:t>LEARNING EVENT – Visualization (bar graphs)</w:t>
+      </w:r>
+      <w:r>
+        <w:rPr>
+          <w:rFonts w:ascii="Times New Roman" w:hAnsi="Times New Roman" w:cs="Times New Roman"/>
+          <w:i/>
+          <w:iCs/>
+        </w:rPr>
+        <w:t>, Epidemic Curve (?)</w:t>
       </w:r>
     </w:p>
     <w:p>
@@ -609,19 +756,37 @@
         <w:rPr>
           <w:rFonts w:ascii="Times New Roman" w:hAnsi="Times New Roman" w:cs="Times New Roman"/>
         </w:rPr>
-        <w:t xml:space="preserve">Asks </w:t>
-      </w:r>
-      <w:r>
-        <w:rPr>
-          <w:rFonts w:ascii="Times New Roman" w:hAnsi="Times New Roman" w:cs="Times New Roman"/>
-        </w:rPr>
-        <w:t xml:space="preserve">consultant </w:t>
-      </w:r>
-      <w:r>
-        <w:rPr>
-          <w:rFonts w:ascii="Times New Roman" w:hAnsi="Times New Roman" w:cs="Times New Roman"/>
-        </w:rPr>
-        <w:t>for help to create a graph of the data for visualizing the problem so that DD can show to the other mice</w:t>
+        <w:t xml:space="preserve">DD </w:t>
+      </w:r>
+      <w:r>
+        <w:rPr>
+          <w:rFonts w:ascii="Times New Roman" w:hAnsi="Times New Roman" w:cs="Times New Roman"/>
+        </w:rPr>
+        <w:t>goes to</w:t>
+      </w:r>
+      <w:r>
+        <w:rPr>
+          <w:rFonts w:ascii="Times New Roman" w:hAnsi="Times New Roman" w:cs="Times New Roman"/>
+        </w:rPr>
+        <w:t xml:space="preserve"> the mice</w:t>
+      </w:r>
+      <w:r>
+        <w:rPr>
+          <w:rFonts w:ascii="Times New Roman" w:hAnsi="Times New Roman" w:cs="Times New Roman"/>
+        </w:rPr>
+        <w:t xml:space="preserve"> at home</w:t>
+      </w:r>
+      <w:r>
+        <w:rPr>
+          <w:rFonts w:ascii="Times New Roman" w:hAnsi="Times New Roman" w:cs="Times New Roman"/>
+        </w:rPr>
+        <w:t xml:space="preserve"> to collect data, </w:t>
+      </w:r>
+      <w:r>
+        <w:rPr>
+          <w:rFonts w:ascii="Times New Roman" w:hAnsi="Times New Roman" w:cs="Times New Roman"/>
+        </w:rPr>
+        <w:t>knows that the data is already collected by an automated quality control system DD implemented previously</w:t>
       </w:r>
     </w:p>
     <w:p>
@@ -641,10 +806,8 @@
       <w:r>
         <w:rPr>
           <w:rFonts w:ascii="Times New Roman" w:hAnsi="Times New Roman" w:cs="Times New Roman"/>
-          <w:i/>
-          <w:iCs/>
-        </w:rPr>
-        <w:t>LEARNING EVENT – Visualization (bar graphs)</w:t>
+        </w:rPr>
+        <w:t>DD needs to go back to her office to test statistical significance DD, confused by what is causing the problem, thinks something must be different in SC house</w:t>
       </w:r>
     </w:p>
     <w:p>
@@ -665,19 +828,19 @@
         <w:rPr>
           <w:rFonts w:ascii="Times New Roman" w:hAnsi="Times New Roman" w:cs="Times New Roman"/>
         </w:rPr>
-        <w:t>DD gets the mice</w:t>
-      </w:r>
-      <w:r>
-        <w:rPr>
-          <w:rFonts w:ascii="Times New Roman" w:hAnsi="Times New Roman" w:cs="Times New Roman"/>
-        </w:rPr>
-        <w:t xml:space="preserve"> at home</w:t>
-      </w:r>
-      <w:r>
-        <w:rPr>
-          <w:rFonts w:ascii="Times New Roman" w:hAnsi="Times New Roman" w:cs="Times New Roman"/>
-        </w:rPr>
-        <w:t xml:space="preserve"> to collect data, very low rates of bad cheese </w:t>
+        <w:t xml:space="preserve">As DD is walking back over to SC, she sees SC kitty litter </w:t>
+      </w:r>
+      <w:r>
+        <w:rPr>
+          <w:rFonts w:ascii="Times New Roman" w:hAnsi="Times New Roman" w:cs="Times New Roman"/>
+        </w:rPr>
+        <w:t xml:space="preserve">flowing out a shoot on the side of the wall and </w:t>
+      </w:r>
+      <w:r>
+        <w:rPr>
+          <w:rFonts w:ascii="Times New Roman" w:hAnsi="Times New Roman" w:cs="Times New Roman"/>
+        </w:rPr>
+        <w:t>into a water supply leading to the house?</w:t>
       </w:r>
     </w:p>
     <w:p>
@@ -698,7 +861,8 @@
         <w:rPr>
           <w:rFonts w:ascii="Times New Roman" w:hAnsi="Times New Roman" w:cs="Times New Roman"/>
         </w:rPr>
-        <w:t>DD needs to go back to her office to test statistical significance DD, confused by what is causing the problem, thinks something must be different in SC house</w:t>
+        <w:lastRenderedPageBreak/>
+        <w:t>DD immediately approaches SC about the problem, SC doesn’t believe with out the statistical tests</w:t>
       </w:r>
     </w:p>
     <w:p>
@@ -718,8 +882,29 @@
       <w:r>
         <w:rPr>
           <w:rFonts w:ascii="Times New Roman" w:hAnsi="Times New Roman" w:cs="Times New Roman"/>
-        </w:rPr>
-        <w:t>As DD is walking back over to SC, she sees SC kitty litter falling out the window into a water supply leading to the house?</w:t>
+          <w:i/>
+          <w:iCs/>
+        </w:rPr>
+        <w:t>LEARNING EVENT – Chi square (comparing rates between houses)</w:t>
+      </w:r>
+    </w:p>
+    <w:p>
+      <w:pPr>
+        <w:pStyle w:val="ListParagraph"/>
+        <w:numPr>
+          <w:ilvl w:val="0"/>
+          <w:numId w:val="13"/>
+        </w:numPr>
+        <w:spacing w:line="276" w:lineRule="auto"/>
+        <w:rPr>
+          <w:rFonts w:ascii="Times New Roman" w:hAnsi="Times New Roman" w:cs="Times New Roman"/>
+        </w:rPr>
+      </w:pPr>
+      <w:r>
+        <w:rPr>
+          <w:rFonts w:ascii="Times New Roman" w:hAnsi="Times New Roman" w:cs="Times New Roman"/>
+        </w:rPr>
+        <w:t>Data clearly shows that the rates are higher in SC house</w:t>
       </w:r>
     </w:p>
     <w:sectPr>

</xml_diff>